<commit_message>
finished HW1 in requirement
</commit_message>
<xml_diff>
--- a/HW1/Maze.docx
+++ b/HW1/Maze.docx
@@ -292,6 +292,59 @@
         <w:spacing w:after="0"/>
         <w:ind w:left="360" w:hanging="360"/>
       </w:pPr>
+      <w:r>
+        <w:rPr>
+          <w:noProof/>
+        </w:rPr>
+        <w:drawing>
+          <wp:inline distT="0" distB="0" distL="0" distR="0" wp14:anchorId="207A2E35" wp14:editId="01E24524">
+            <wp:extent cx="1924050" cy="1380506"/>
+            <wp:effectExtent l="0" t="0" r="0" b="0"/>
+            <wp:docPr id="2" name="Picture 2" descr="A white board with red writing&#10;&#10;Description automatically generated with low confidence"/>
+            <wp:cNvGraphicFramePr>
+              <a:graphicFrameLocks xmlns:a="http://schemas.openxmlformats.org/drawingml/2006/main" noChangeAspect="1"/>
+            </wp:cNvGraphicFramePr>
+            <a:graphic xmlns:a="http://schemas.openxmlformats.org/drawingml/2006/main">
+              <a:graphicData uri="http://schemas.openxmlformats.org/drawingml/2006/picture">
+                <pic:pic xmlns:pic="http://schemas.openxmlformats.org/drawingml/2006/picture">
+                  <pic:nvPicPr>
+                    <pic:cNvPr id="2" name="Picture 2" descr="A white board with red writing&#10;&#10;Description automatically generated with low confidence"/>
+                    <pic:cNvPicPr>
+                      <a:picLocks noChangeAspect="1" noChangeArrowheads="1"/>
+                    </pic:cNvPicPr>
+                  </pic:nvPicPr>
+                  <pic:blipFill>
+                    <a:blip r:embed="rId5">
+                      <a:extLst>
+                        <a:ext uri="{28A0092B-C50C-407E-A947-70E740481C1C}">
+                          <a14:useLocalDpi xmlns:a14="http://schemas.microsoft.com/office/drawing/2010/main" val="0"/>
+                        </a:ext>
+                      </a:extLst>
+                    </a:blip>
+                    <a:srcRect/>
+                    <a:stretch>
+                      <a:fillRect/>
+                    </a:stretch>
+                  </pic:blipFill>
+                  <pic:spPr bwMode="auto">
+                    <a:xfrm>
+                      <a:off x="0" y="0"/>
+                      <a:ext cx="1934468" cy="1387981"/>
+                    </a:xfrm>
+                    <a:prstGeom prst="rect">
+                      <a:avLst/>
+                    </a:prstGeom>
+                    <a:noFill/>
+                    <a:ln>
+                      <a:noFill/>
+                    </a:ln>
+                  </pic:spPr>
+                </pic:pic>
+              </a:graphicData>
+            </a:graphic>
+          </wp:inline>
+        </w:drawing>
+      </w:r>
     </w:p>
     <w:p>
       <w:pPr>
@@ -377,7 +430,7 @@
                     </pic:cNvPicPr>
                   </pic:nvPicPr>
                   <pic:blipFill>
-                    <a:blip r:embed="rId5" cstate="print">
+                    <a:blip r:embed="rId6" cstate="print">
                       <a:extLst>
                         <a:ext uri="{28A0092B-C50C-407E-A947-70E740481C1C}">
                           <a14:useLocalDpi xmlns:a14="http://schemas.microsoft.com/office/drawing/2010/main" val="0"/>
@@ -838,6 +891,7 @@
         <w:spacing w:after="0"/>
       </w:pPr>
       <w:r>
+        <w:lastRenderedPageBreak/>
         <w:t>Complex and BFS better solution</w:t>
       </w:r>
     </w:p>
@@ -1721,13 +1775,8 @@
       <w:pPr>
         <w:spacing w:after="0"/>
       </w:pPr>
-      <w:proofErr w:type="spellStart"/>
-      <w:r>
-        <w:t>DFS_iterative</w:t>
-      </w:r>
-      <w:proofErr w:type="spellEnd"/>
-      <w:r>
-        <w:t xml:space="preserve"> Solutions:</w:t>
+      <w:r>
+        <w:t>DFS_iterative Solutions:</w:t>
       </w:r>
     </w:p>
     <w:p>
@@ -1769,15 +1818,7 @@
         <w:spacing w:after="0"/>
       </w:pPr>
       <w:r>
-        <w:t xml:space="preserve">All Moves Using </w:t>
-      </w:r>
-      <w:proofErr w:type="spellStart"/>
-      <w:r>
-        <w:t>DFS_recursive</w:t>
-      </w:r>
-      <w:proofErr w:type="spellEnd"/>
-      <w:r>
-        <w:t>:</w:t>
+        <w:t>All Moves Using DFS_recursive:</w:t>
       </w:r>
     </w:p>
     <w:p>
@@ -1792,13 +1833,8 @@
       <w:pPr>
         <w:spacing w:after="0"/>
       </w:pPr>
-      <w:proofErr w:type="spellStart"/>
-      <w:r>
-        <w:t>DFS_recursive</w:t>
-      </w:r>
-      <w:proofErr w:type="spellEnd"/>
-      <w:r>
-        <w:t xml:space="preserve"> Solutions:</w:t>
+      <w:r>
+        <w:t>DFS_recursive Solutions:</w:t>
       </w:r>
     </w:p>
     <w:p>
@@ -1826,13 +1862,8 @@
       <w:pPr>
         <w:spacing w:after="0"/>
       </w:pPr>
-      <w:proofErr w:type="spellStart"/>
-      <w:r>
-        <w:t>DFS_iterative</w:t>
-      </w:r>
-      <w:proofErr w:type="spellEnd"/>
-      <w:r>
-        <w:t xml:space="preserve"> Solutions:</w:t>
+      <w:r>
+        <w:t>DFS_iterative Solutions:</w:t>
       </w:r>
     </w:p>
     <w:p>
@@ -1874,15 +1905,7 @@
         <w:spacing w:after="0"/>
       </w:pPr>
       <w:r>
-        <w:t xml:space="preserve">All Moves Using </w:t>
-      </w:r>
-      <w:proofErr w:type="spellStart"/>
-      <w:r>
-        <w:t>DFS_recursive</w:t>
-      </w:r>
-      <w:proofErr w:type="spellEnd"/>
-      <w:r>
-        <w:t>:</w:t>
+        <w:t>All Moves Using DFS_recursive:</w:t>
       </w:r>
     </w:p>
     <w:p>
@@ -1897,13 +1920,8 @@
       <w:pPr>
         <w:spacing w:after="0"/>
       </w:pPr>
-      <w:proofErr w:type="spellStart"/>
-      <w:r>
-        <w:t>DFS_recursive</w:t>
-      </w:r>
-      <w:proofErr w:type="spellEnd"/>
-      <w:r>
-        <w:t xml:space="preserve"> Solutions:</w:t>
+      <w:r>
+        <w:t>DFS_recursive Solutions:</w:t>
       </w:r>
     </w:p>
     <w:p>
@@ -1931,13 +1949,8 @@
       <w:pPr>
         <w:spacing w:after="0"/>
       </w:pPr>
-      <w:proofErr w:type="spellStart"/>
-      <w:r>
-        <w:t>DFS_iterative</w:t>
-      </w:r>
-      <w:proofErr w:type="spellEnd"/>
-      <w:r>
-        <w:t xml:space="preserve"> Solutions:</w:t>
+      <w:r>
+        <w:t>DFS_iterative Solutions:</w:t>
       </w:r>
     </w:p>
     <w:p>
@@ -1979,15 +1992,7 @@
         <w:spacing w:after="0"/>
       </w:pPr>
       <w:r>
-        <w:t xml:space="preserve">All Moves Using </w:t>
-      </w:r>
-      <w:proofErr w:type="spellStart"/>
-      <w:r>
-        <w:t>DFS_recursive</w:t>
-      </w:r>
-      <w:proofErr w:type="spellEnd"/>
-      <w:r>
-        <w:t>:</w:t>
+        <w:t>All Moves Using DFS_recursive:</w:t>
       </w:r>
     </w:p>
     <w:p>
@@ -2002,13 +2007,8 @@
       <w:pPr>
         <w:spacing w:after="0"/>
       </w:pPr>
-      <w:proofErr w:type="spellStart"/>
-      <w:r>
-        <w:t>DFS_recursive</w:t>
-      </w:r>
-      <w:proofErr w:type="spellEnd"/>
-      <w:r>
-        <w:t xml:space="preserve"> Solutions:</w:t>
+      <w:r>
+        <w:t>DFS_recursive Solutions:</w:t>
       </w:r>
     </w:p>
     <w:p>

</xml_diff>